<commit_message>
Correct some mistakes from the initial version.
</commit_message>
<xml_diff>
--- a/Minutes/2010_09_03.docx
+++ b/Minutes/2010_09_03.docx
@@ -1,13 +1,25 @@
 
 <file path=word/document.xml><?xml version="1.0" encoding="utf-8"?>
-<w:document xmlns:ve="http://schemas.openxmlformats.org/markup-compatibility/2006" xmlns:o="urn:schemas-microsoft-com:office:office" xmlns:r="http://schemas.openxmlformats.org/officeDocument/2006/relationships" xmlns:m="http://schemas.openxmlformats.org/officeDocument/2006/math" xmlns:v="urn:schemas-microsoft-com:vml" xmlns:wp="http://schemas.openxmlformats.org/drawingml/2006/wordprocessingDrawing" xmlns:w10="urn:schemas-microsoft-com:office:word" xmlns:w="http://schemas.openxmlformats.org/wordprocessingml/2006/main" xmlns:wne="http://schemas.microsoft.com/office/word/2006/wordml">
+<w:document xmlns:wpc="http://schemas.microsoft.com/office/word/2010/wordprocessingCanvas" xmlns:mc="http://schemas.openxmlformats.org/markup-compatibility/2006" xmlns:o="urn:schemas-microsoft-com:office:office" xmlns:r="http://schemas.openxmlformats.org/officeDocument/2006/relationships" xmlns:m="http://schemas.openxmlformats.org/officeDocument/2006/math" xmlns:v="urn:schemas-microsoft-com:vml" xmlns:wp14="http://schemas.microsoft.com/office/word/2010/wordprocessingDrawing" xmlns:wp="http://schemas.openxmlformats.org/drawingml/2006/wordprocessingDrawing" xmlns:w10="urn:schemas-microsoft-com:office:word" xmlns:w="http://schemas.openxmlformats.org/wordprocessingml/2006/main" xmlns:w14="http://schemas.microsoft.com/office/word/2010/wordml" xmlns:wpg="http://schemas.microsoft.com/office/word/2010/wordprocessingGroup" xmlns:wpi="http://schemas.microsoft.com/office/word/2010/wordprocessingInk" xmlns:wne="http://schemas.microsoft.com/office/word/2006/wordml" xmlns:wps="http://schemas.microsoft.com/office/word/2010/wordprocessingShape" mc:Ignorable="w14 wp14">
   <w:body>
     <w:p>
       <w:pPr>
         <w:pStyle w:val="Heading1"/>
       </w:pPr>
       <w:r>
+        <w:rPr>
+          <w:strike/>
+        </w:rPr>
         <w:t>Minutes</w:t>
+      </w:r>
+      <w:r>
+        <w:t xml:space="preserve"> </w:t>
+      </w:r>
+      <w:r>
+        <w:rPr>
+          <w:color w:val="FF0000"/>
+        </w:rPr>
+        <w:t>Minute</w:t>
       </w:r>
       <w:r>
         <w:t xml:space="preserve"> 3/9/2010</w:t>
@@ -49,6 +61,8 @@
       <w:r>
         <w:t>Slide</w:t>
       </w:r>
+      <w:bookmarkStart w:id="0" w:name="_GoBack"/>
+      <w:bookmarkEnd w:id="0"/>
     </w:p>
     <w:p>
       <w:pPr>
@@ -77,7 +91,15 @@
         </w:numPr>
       </w:pPr>
       <w:r>
-        <w:t xml:space="preserve">Mr. C.Thang </w:t>
+        <w:t xml:space="preserve">Mr. </w:t>
+      </w:r>
+      <w:proofErr w:type="spellStart"/>
+      <w:r>
+        <w:t>C.Thang</w:t>
+      </w:r>
+      <w:proofErr w:type="spellEnd"/>
+      <w:r>
+        <w:t xml:space="preserve"> </w:t>
       </w:r>
       <w:r>
         <w:t>has</w:t>
@@ -95,10 +117,70 @@
         <w:t>i</w:t>
       </w:r>
       <w:r>
-        <w:t>ty to</w:t>
-      </w:r>
-      <w:r>
-        <w:t xml:space="preserve"> summary and number to each reference. </w:t>
+        <w:t xml:space="preserve">ty </w:t>
+      </w:r>
+      <w:r>
+        <w:rPr>
+          <w:strike/>
+        </w:rPr>
+        <w:t>to</w:t>
+      </w:r>
+      <w:r>
+        <w:t xml:space="preserve"> </w:t>
+      </w:r>
+      <w:r>
+        <w:rPr>
+          <w:color w:val="FF0000"/>
+        </w:rPr>
+        <w:t>for</w:t>
+      </w:r>
+      <w:r>
+        <w:t xml:space="preserve"> </w:t>
+      </w:r>
+      <w:r>
+        <w:rPr>
+          <w:strike/>
+        </w:rPr>
+        <w:t>summary</w:t>
+      </w:r>
+      <w:r>
+        <w:t xml:space="preserve"> </w:t>
+      </w:r>
+      <w:r>
+        <w:rPr>
+          <w:color w:val="FF0000"/>
+        </w:rPr>
+        <w:t>summarizing</w:t>
+      </w:r>
+      <w:r>
+        <w:t xml:space="preserve"> and </w:t>
+      </w:r>
+      <w:r>
+        <w:rPr>
+          <w:strike/>
+        </w:rPr>
+        <w:t>number</w:t>
+      </w:r>
+      <w:r>
+        <w:t xml:space="preserve"> </w:t>
+      </w:r>
+      <w:r>
+        <w:rPr>
+          <w:color w:val="FF0000"/>
+        </w:rPr>
+        <w:t>numbering</w:t>
+      </w:r>
+      <w:r>
+        <w:t xml:space="preserve"> </w:t>
+      </w:r>
+      <w:r>
+        <w:rPr>
+          <w:strike/>
+        </w:rPr>
+        <w:t>to</w:t>
+      </w:r>
+      <w:r>
+        <w:t xml:space="preserve"> each reference. </w:t>
       </w:r>
       <w:r>
         <w:rPr>
@@ -266,7 +348,7 @@
         <w:t>al</w:t>
       </w:r>
       <w:r>
-        <w:t xml:space="preserve"> system.</w:t>
+        <w:t xml:space="preserve"> system</w:t>
       </w:r>
     </w:p>
     <w:p>
@@ -357,7 +439,15 @@
         <w:ind w:left="720" w:firstLine="360"/>
       </w:pPr>
       <w:r>
-        <w:t>All used terminologies in project will be documented and explained to let all members get the same understanding about them.</w:t>
+        <w:t xml:space="preserve">All used terminologies in project </w:t>
+      </w:r>
+      <w:proofErr w:type="gramStart"/>
+      <w:r>
+        <w:t>will be documented and explained to let all members get the same understanding about them</w:t>
+      </w:r>
+      <w:proofErr w:type="gramEnd"/>
+      <w:r>
+        <w:t>.</w:t>
       </w:r>
     </w:p>
     <w:p>
@@ -369,7 +459,110 @@
         </w:numPr>
       </w:pPr>
       <w:r>
-        <w:t>Each member plans a project timeline and then submits by using Google code project issue. Deadline to submit: 0h – 5/9/2010</w:t>
+        <w:t xml:space="preserve">Each member </w:t>
+      </w:r>
+      <w:r>
+        <w:rPr>
+          <w:strike/>
+        </w:rPr>
+        <w:t xml:space="preserve">plans a project </w:t>
+      </w:r>
+      <w:proofErr w:type="gramStart"/>
+      <w:r>
+        <w:rPr>
+          <w:strike/>
+        </w:rPr>
+        <w:t>timeline</w:t>
+      </w:r>
+      <w:r>
+        <w:rPr>
+          <w:strike/>
+        </w:rPr>
+        <w:t xml:space="preserve"> </w:t>
+      </w:r>
+      <w:r>
+        <w:rPr>
+          <w:strike/>
+        </w:rPr>
+        <w:t xml:space="preserve"> and</w:t>
+      </w:r>
+      <w:proofErr w:type="gramEnd"/>
+      <w:r>
+        <w:rPr>
+          <w:strike/>
+        </w:rPr>
+        <w:t xml:space="preserve"> then submits by using Google code project issue</w:t>
+      </w:r>
+      <w:r>
+        <w:rPr>
+          <w:strike/>
+        </w:rPr>
+        <w:t xml:space="preserve"> </w:t>
+      </w:r>
+      <w:r>
+        <w:rPr>
+          <w:color w:val="FF0000"/>
+        </w:rPr>
+        <w:t>must su</w:t>
+      </w:r>
+      <w:r>
+        <w:rPr>
+          <w:color w:val="FF0000"/>
+        </w:rPr>
+        <w:t>bmit all issues/technical problems</w:t>
+      </w:r>
+      <w:r>
+        <w:rPr>
+          <w:color w:val="FF0000"/>
+        </w:rPr>
+        <w:t xml:space="preserve"> </w:t>
+      </w:r>
+      <w:r>
+        <w:rPr>
+          <w:color w:val="FF0000"/>
+        </w:rPr>
+        <w:t xml:space="preserve">needed </w:t>
+      </w:r>
+      <w:r>
+        <w:rPr>
+          <w:color w:val="FF0000"/>
+        </w:rPr>
+        <w:t>to be solved</w:t>
+      </w:r>
+      <w:r>
+        <w:rPr>
+          <w:color w:val="FF0000"/>
+        </w:rPr>
+        <w:t xml:space="preserve"> before</w:t>
+      </w:r>
+      <w:r>
+        <w:rPr>
+          <w:color w:val="FF0000"/>
+        </w:rPr>
+        <w:t xml:space="preserve"> implementation</w:t>
+      </w:r>
+      <w:r>
+        <w:rPr>
+          <w:color w:val="FF0000"/>
+        </w:rPr>
+        <w:t xml:space="preserve"> to his branch on </w:t>
+      </w:r>
+      <w:proofErr w:type="spellStart"/>
+      <w:r>
+        <w:rPr>
+          <w:color w:val="FF0000"/>
+        </w:rPr>
+        <w:t>Googlecode</w:t>
+      </w:r>
+      <w:proofErr w:type="spellEnd"/>
+      <w:r>
+        <w:rPr>
+          <w:color w:val="FF0000"/>
+        </w:rPr>
+        <w:t xml:space="preserve">. </w:t>
+      </w:r>
+      <w:r>
+        <w:t>Deadline to submit: 0h – 5/9/2010</w:t>
       </w:r>
     </w:p>
     <w:p>
@@ -503,7 +696,63 @@
         </w:numPr>
       </w:pPr>
       <w:r>
-        <w:t>Each paper/document report must include keywords and these keywords will be summary and link back to paper for searching and filtering purposes.</w:t>
+        <w:t xml:space="preserve">Each paper/document report must include </w:t>
+      </w:r>
+      <w:proofErr w:type="gramStart"/>
+      <w:r>
+        <w:t xml:space="preserve">keywords and these keywords will be </w:t>
+      </w:r>
+      <w:r>
+        <w:rPr>
+          <w:strike/>
+        </w:rPr>
+        <w:t>summary</w:t>
+      </w:r>
+      <w:r>
+        <w:t xml:space="preserve"> </w:t>
+      </w:r>
+      <w:r>
+        <w:rPr>
+          <w:color w:val="FF0000"/>
+        </w:rPr>
+        <w:t>summarized</w:t>
+      </w:r>
+      <w:proofErr w:type="gramEnd"/>
+      <w:r>
+        <w:t xml:space="preserve"> and </w:t>
+      </w:r>
+      <w:r>
+        <w:rPr>
+          <w:strike/>
+        </w:rPr>
+        <w:t>link</w:t>
+      </w:r>
+      <w:r>
+        <w:t xml:space="preserve"> </w:t>
+      </w:r>
+      <w:r>
+        <w:rPr>
+          <w:color w:val="FF0000"/>
+        </w:rPr>
+        <w:t>linked</w:t>
+      </w:r>
+      <w:r>
+        <w:t xml:space="preserve"> </w:t>
+      </w:r>
+      <w:r>
+        <w:t xml:space="preserve">back to </w:t>
+      </w:r>
+      <w:r>
+        <w:rPr>
+          <w:color w:val="FF0000"/>
+        </w:rPr>
+        <w:t>their corresponding</w:t>
+      </w:r>
+      <w:r>
+        <w:t xml:space="preserve"> </w:t>
+      </w:r>
+      <w:r>
+        <w:t>paper for searching and filtering purposes.</w:t>
       </w:r>
     </w:p>
     <w:p>
@@ -554,7 +803,38 @@
         </w:numPr>
       </w:pPr>
       <w:r>
-        <w:t>All issues will be concluded after 1-2 days after all members have give opinions by using Google code server log.</w:t>
+        <w:t xml:space="preserve">All issues will be concluded </w:t>
+      </w:r>
+      <w:r>
+        <w:rPr>
+          <w:strike/>
+        </w:rPr>
+        <w:t>after 1-2 days</w:t>
+      </w:r>
+      <w:r>
+        <w:t xml:space="preserve"> after all members have </w:t>
+      </w:r>
+      <w:proofErr w:type="spellStart"/>
+      <w:proofErr w:type="gramStart"/>
+      <w:r>
+        <w:rPr>
+          <w:strike/>
+        </w:rPr>
+        <w:t>give</w:t>
+      </w:r>
+      <w:proofErr w:type="spellEnd"/>
+      <w:proofErr w:type="gramEnd"/>
+      <w:r>
+        <w:t xml:space="preserve"> </w:t>
+      </w:r>
+      <w:r>
+        <w:rPr>
+          <w:color w:val="FF0000"/>
+        </w:rPr>
+        <w:t>given</w:t>
+      </w:r>
+      <w:r>
+        <w:t xml:space="preserve"> opinions by using Google code server log.</w:t>
       </w:r>
     </w:p>
     <w:p>
@@ -596,7 +876,15 @@
         <w:t xml:space="preserve"> submitting</w:t>
       </w:r>
       <w:r>
-        <w:t>: 20.000VND / 1 late hour from deadline.</w:t>
+        <w:t xml:space="preserve">: 20.000VND / </w:t>
+      </w:r>
+      <w:proofErr w:type="gramStart"/>
+      <w:r>
+        <w:t>1</w:t>
+      </w:r>
+      <w:proofErr w:type="gramEnd"/>
+      <w:r>
+        <w:t xml:space="preserve"> late hour from deadline.</w:t>
       </w:r>
     </w:p>
     <w:p>
@@ -644,7 +932,15 @@
         </w:numPr>
       </w:pPr>
       <w:r>
-        <w:t>10.000VND for the only member who can download and share paper/document that all group is finding.</w:t>
+        <w:t xml:space="preserve">10.000VND for the only member who can download and share paper/document that all </w:t>
+      </w:r>
+      <w:proofErr w:type="gramStart"/>
+      <w:r>
+        <w:t>group</w:t>
+      </w:r>
+      <w:proofErr w:type="gramEnd"/>
+      <w:r>
+        <w:t xml:space="preserve"> is finding.</w:t>
       </w:r>
     </w:p>
     <w:p>
@@ -657,12 +953,12 @@
       </w:pPr>
     </w:p>
     <w:sectPr>
-      <w:headerReference w:type="even" r:id="rId7"/>
-      <w:headerReference w:type="default" r:id="rId8"/>
-      <w:footerReference w:type="even" r:id="rId9"/>
-      <w:footerReference w:type="default" r:id="rId10"/>
-      <w:headerReference w:type="first" r:id="rId11"/>
-      <w:footerReference w:type="first" r:id="rId12"/>
+      <w:headerReference w:type="even" r:id="rId8"/>
+      <w:headerReference w:type="default" r:id="rId9"/>
+      <w:footerReference w:type="even" r:id="rId10"/>
+      <w:footerReference w:type="default" r:id="rId11"/>
+      <w:headerReference w:type="first" r:id="rId12"/>
+      <w:footerReference w:type="first" r:id="rId13"/>
       <w:pgSz w:w="12240" w:h="15840"/>
       <w:pgMar w:top="1440" w:right="1440" w:bottom="1440" w:left="1440" w:header="720" w:footer="720" w:gutter="0"/>
       <w:cols w:space="720"/>
@@ -673,7 +969,7 @@
 </file>
 
 <file path=word/endnotes.xml><?xml version="1.0" encoding="utf-8"?>
-<w:endnotes xmlns:ve="http://schemas.openxmlformats.org/markup-compatibility/2006" xmlns:o="urn:schemas-microsoft-com:office:office" xmlns:r="http://schemas.openxmlformats.org/officeDocument/2006/relationships" xmlns:m="http://schemas.openxmlformats.org/officeDocument/2006/math" xmlns:v="urn:schemas-microsoft-com:vml" xmlns:wp="http://schemas.openxmlformats.org/drawingml/2006/wordprocessingDrawing" xmlns:w10="urn:schemas-microsoft-com:office:word" xmlns:w="http://schemas.openxmlformats.org/wordprocessingml/2006/main" xmlns:wne="http://schemas.microsoft.com/office/word/2006/wordml">
+<w:endnotes xmlns:wpc="http://schemas.microsoft.com/office/word/2010/wordprocessingCanvas" xmlns:mc="http://schemas.openxmlformats.org/markup-compatibility/2006" xmlns:o="urn:schemas-microsoft-com:office:office" xmlns:r="http://schemas.openxmlformats.org/officeDocument/2006/relationships" xmlns:m="http://schemas.openxmlformats.org/officeDocument/2006/math" xmlns:v="urn:schemas-microsoft-com:vml" xmlns:wp14="http://schemas.microsoft.com/office/word/2010/wordprocessingDrawing" xmlns:wp="http://schemas.openxmlformats.org/drawingml/2006/wordprocessingDrawing" xmlns:w10="urn:schemas-microsoft-com:office:word" xmlns:w="http://schemas.openxmlformats.org/wordprocessingml/2006/main" xmlns:w14="http://schemas.microsoft.com/office/word/2010/wordml" xmlns:wpg="http://schemas.microsoft.com/office/word/2010/wordprocessingGroup" xmlns:wpi="http://schemas.microsoft.com/office/word/2010/wordprocessingInk" xmlns:wne="http://schemas.microsoft.com/office/word/2006/wordml" xmlns:wps="http://schemas.microsoft.com/office/word/2010/wordprocessingShape" mc:Ignorable="w14 wp14">
   <w:endnote w:type="separator" w:id="-1">
     <w:p>
       <w:pPr>
@@ -698,7 +994,7 @@
 </file>
 
 <file path=word/footer1.xml><?xml version="1.0" encoding="utf-8"?>
-<w:ftr xmlns:ve="http://schemas.openxmlformats.org/markup-compatibility/2006" xmlns:o="urn:schemas-microsoft-com:office:office" xmlns:r="http://schemas.openxmlformats.org/officeDocument/2006/relationships" xmlns:m="http://schemas.openxmlformats.org/officeDocument/2006/math" xmlns:v="urn:schemas-microsoft-com:vml" xmlns:wp="http://schemas.openxmlformats.org/drawingml/2006/wordprocessingDrawing" xmlns:w10="urn:schemas-microsoft-com:office:word" xmlns:w="http://schemas.openxmlformats.org/wordprocessingml/2006/main" xmlns:wne="http://schemas.microsoft.com/office/word/2006/wordml">
+<w:ftr xmlns:wpc="http://schemas.microsoft.com/office/word/2010/wordprocessingCanvas" xmlns:mc="http://schemas.openxmlformats.org/markup-compatibility/2006" xmlns:o="urn:schemas-microsoft-com:office:office" xmlns:r="http://schemas.openxmlformats.org/officeDocument/2006/relationships" xmlns:m="http://schemas.openxmlformats.org/officeDocument/2006/math" xmlns:v="urn:schemas-microsoft-com:vml" xmlns:wp14="http://schemas.microsoft.com/office/word/2010/wordprocessingDrawing" xmlns:wp="http://schemas.openxmlformats.org/drawingml/2006/wordprocessingDrawing" xmlns:w10="urn:schemas-microsoft-com:office:word" xmlns:w="http://schemas.openxmlformats.org/wordprocessingml/2006/main" xmlns:w14="http://schemas.microsoft.com/office/word/2010/wordml" xmlns:wpg="http://schemas.microsoft.com/office/word/2010/wordprocessingGroup" xmlns:wpi="http://schemas.microsoft.com/office/word/2010/wordprocessingInk" xmlns:wne="http://schemas.microsoft.com/office/word/2006/wordml" xmlns:wps="http://schemas.microsoft.com/office/word/2010/wordprocessingShape" mc:Ignorable="w14 wp14">
   <w:p>
     <w:pPr>
       <w:pStyle w:val="Footer"/>
@@ -708,7 +1004,7 @@
 </file>
 
 <file path=word/footer2.xml><?xml version="1.0" encoding="utf-8"?>
-<w:ftr xmlns:ve="http://schemas.openxmlformats.org/markup-compatibility/2006" xmlns:o="urn:schemas-microsoft-com:office:office" xmlns:r="http://schemas.openxmlformats.org/officeDocument/2006/relationships" xmlns:m="http://schemas.openxmlformats.org/officeDocument/2006/math" xmlns:v="urn:schemas-microsoft-com:vml" xmlns:wp="http://schemas.openxmlformats.org/drawingml/2006/wordprocessingDrawing" xmlns:w10="urn:schemas-microsoft-com:office:word" xmlns:w="http://schemas.openxmlformats.org/wordprocessingml/2006/main" xmlns:wne="http://schemas.microsoft.com/office/word/2006/wordml">
+<w:ftr xmlns:wpc="http://schemas.microsoft.com/office/word/2010/wordprocessingCanvas" xmlns:mc="http://schemas.openxmlformats.org/markup-compatibility/2006" xmlns:o="urn:schemas-microsoft-com:office:office" xmlns:r="http://schemas.openxmlformats.org/officeDocument/2006/relationships" xmlns:m="http://schemas.openxmlformats.org/officeDocument/2006/math" xmlns:v="urn:schemas-microsoft-com:vml" xmlns:wp14="http://schemas.microsoft.com/office/word/2010/wordprocessingDrawing" xmlns:wp="http://schemas.openxmlformats.org/drawingml/2006/wordprocessingDrawing" xmlns:w10="urn:schemas-microsoft-com:office:word" xmlns:w="http://schemas.openxmlformats.org/wordprocessingml/2006/main" xmlns:w14="http://schemas.microsoft.com/office/word/2010/wordml" xmlns:wpg="http://schemas.microsoft.com/office/word/2010/wordprocessingGroup" xmlns:wpi="http://schemas.microsoft.com/office/word/2010/wordprocessingInk" xmlns:wne="http://schemas.microsoft.com/office/word/2006/wordml" xmlns:wps="http://schemas.microsoft.com/office/word/2010/wordprocessingShape" mc:Ignorable="w14 wp14">
   <w:p>
     <w:pPr>
       <w:pStyle w:val="Footer"/>
@@ -718,7 +1014,7 @@
 </file>
 
 <file path=word/footer3.xml><?xml version="1.0" encoding="utf-8"?>
-<w:ftr xmlns:ve="http://schemas.openxmlformats.org/markup-compatibility/2006" xmlns:o="urn:schemas-microsoft-com:office:office" xmlns:r="http://schemas.openxmlformats.org/officeDocument/2006/relationships" xmlns:m="http://schemas.openxmlformats.org/officeDocument/2006/math" xmlns:v="urn:schemas-microsoft-com:vml" xmlns:wp="http://schemas.openxmlformats.org/drawingml/2006/wordprocessingDrawing" xmlns:w10="urn:schemas-microsoft-com:office:word" xmlns:w="http://schemas.openxmlformats.org/wordprocessingml/2006/main" xmlns:wne="http://schemas.microsoft.com/office/word/2006/wordml">
+<w:ftr xmlns:wpc="http://schemas.microsoft.com/office/word/2010/wordprocessingCanvas" xmlns:mc="http://schemas.openxmlformats.org/markup-compatibility/2006" xmlns:o="urn:schemas-microsoft-com:office:office" xmlns:r="http://schemas.openxmlformats.org/officeDocument/2006/relationships" xmlns:m="http://schemas.openxmlformats.org/officeDocument/2006/math" xmlns:v="urn:schemas-microsoft-com:vml" xmlns:wp14="http://schemas.microsoft.com/office/word/2010/wordprocessingDrawing" xmlns:wp="http://schemas.openxmlformats.org/drawingml/2006/wordprocessingDrawing" xmlns:w10="urn:schemas-microsoft-com:office:word" xmlns:w="http://schemas.openxmlformats.org/wordprocessingml/2006/main" xmlns:w14="http://schemas.microsoft.com/office/word/2010/wordml" xmlns:wpg="http://schemas.microsoft.com/office/word/2010/wordprocessingGroup" xmlns:wpi="http://schemas.microsoft.com/office/word/2010/wordprocessingInk" xmlns:wne="http://schemas.microsoft.com/office/word/2006/wordml" xmlns:wps="http://schemas.microsoft.com/office/word/2010/wordprocessingShape" mc:Ignorable="w14 wp14">
   <w:p>
     <w:pPr>
       <w:pStyle w:val="Footer"/>
@@ -728,7 +1024,7 @@
 </file>
 
 <file path=word/footnotes.xml><?xml version="1.0" encoding="utf-8"?>
-<w:footnotes xmlns:ve="http://schemas.openxmlformats.org/markup-compatibility/2006" xmlns:o="urn:schemas-microsoft-com:office:office" xmlns:r="http://schemas.openxmlformats.org/officeDocument/2006/relationships" xmlns:m="http://schemas.openxmlformats.org/officeDocument/2006/math" xmlns:v="urn:schemas-microsoft-com:vml" xmlns:wp="http://schemas.openxmlformats.org/drawingml/2006/wordprocessingDrawing" xmlns:w10="urn:schemas-microsoft-com:office:word" xmlns:w="http://schemas.openxmlformats.org/wordprocessingml/2006/main" xmlns:wne="http://schemas.microsoft.com/office/word/2006/wordml">
+<w:footnotes xmlns:wpc="http://schemas.microsoft.com/office/word/2010/wordprocessingCanvas" xmlns:mc="http://schemas.openxmlformats.org/markup-compatibility/2006" xmlns:o="urn:schemas-microsoft-com:office:office" xmlns:r="http://schemas.openxmlformats.org/officeDocument/2006/relationships" xmlns:m="http://schemas.openxmlformats.org/officeDocument/2006/math" xmlns:v="urn:schemas-microsoft-com:vml" xmlns:wp14="http://schemas.microsoft.com/office/word/2010/wordprocessingDrawing" xmlns:wp="http://schemas.openxmlformats.org/drawingml/2006/wordprocessingDrawing" xmlns:w10="urn:schemas-microsoft-com:office:word" xmlns:w="http://schemas.openxmlformats.org/wordprocessingml/2006/main" xmlns:w14="http://schemas.microsoft.com/office/word/2010/wordml" xmlns:wpg="http://schemas.microsoft.com/office/word/2010/wordprocessingGroup" xmlns:wpi="http://schemas.microsoft.com/office/word/2010/wordprocessingInk" xmlns:wne="http://schemas.microsoft.com/office/word/2006/wordml" xmlns:wps="http://schemas.microsoft.com/office/word/2010/wordprocessingShape" mc:Ignorable="w14 wp14">
   <w:footnote w:type="separator" w:id="-1">
     <w:p>
       <w:pPr>
@@ -753,7 +1049,7 @@
 </file>
 
 <file path=word/header1.xml><?xml version="1.0" encoding="utf-8"?>
-<w:hdr xmlns:ve="http://schemas.openxmlformats.org/markup-compatibility/2006" xmlns:o="urn:schemas-microsoft-com:office:office" xmlns:r="http://schemas.openxmlformats.org/officeDocument/2006/relationships" xmlns:m="http://schemas.openxmlformats.org/officeDocument/2006/math" xmlns:v="urn:schemas-microsoft-com:vml" xmlns:wp="http://schemas.openxmlformats.org/drawingml/2006/wordprocessingDrawing" xmlns:w10="urn:schemas-microsoft-com:office:word" xmlns:w="http://schemas.openxmlformats.org/wordprocessingml/2006/main" xmlns:wne="http://schemas.microsoft.com/office/word/2006/wordml">
+<w:hdr xmlns:wpc="http://schemas.microsoft.com/office/word/2010/wordprocessingCanvas" xmlns:mc="http://schemas.openxmlformats.org/markup-compatibility/2006" xmlns:o="urn:schemas-microsoft-com:office:office" xmlns:r="http://schemas.openxmlformats.org/officeDocument/2006/relationships" xmlns:m="http://schemas.openxmlformats.org/officeDocument/2006/math" xmlns:v="urn:schemas-microsoft-com:vml" xmlns:wp14="http://schemas.microsoft.com/office/word/2010/wordprocessingDrawing" xmlns:wp="http://schemas.openxmlformats.org/drawingml/2006/wordprocessingDrawing" xmlns:w10="urn:schemas-microsoft-com:office:word" xmlns:w="http://schemas.openxmlformats.org/wordprocessingml/2006/main" xmlns:w14="http://schemas.microsoft.com/office/word/2010/wordml" xmlns:wpg="http://schemas.microsoft.com/office/word/2010/wordprocessingGroup" xmlns:wpi="http://schemas.microsoft.com/office/word/2010/wordprocessingInk" xmlns:wne="http://schemas.microsoft.com/office/word/2006/wordml" xmlns:wps="http://schemas.microsoft.com/office/word/2010/wordprocessingShape" mc:Ignorable="w14 wp14">
   <w:p>
     <w:pPr>
       <w:pStyle w:val="Header"/>
@@ -763,7 +1059,7 @@
 </file>
 
 <file path=word/header2.xml><?xml version="1.0" encoding="utf-8"?>
-<w:hdr xmlns:ve="http://schemas.openxmlformats.org/markup-compatibility/2006" xmlns:o="urn:schemas-microsoft-com:office:office" xmlns:r="http://schemas.openxmlformats.org/officeDocument/2006/relationships" xmlns:m="http://schemas.openxmlformats.org/officeDocument/2006/math" xmlns:v="urn:schemas-microsoft-com:vml" xmlns:wp="http://schemas.openxmlformats.org/drawingml/2006/wordprocessingDrawing" xmlns:w10="urn:schemas-microsoft-com:office:word" xmlns:w="http://schemas.openxmlformats.org/wordprocessingml/2006/main" xmlns:wne="http://schemas.microsoft.com/office/word/2006/wordml">
+<w:hdr xmlns:wpc="http://schemas.microsoft.com/office/word/2010/wordprocessingCanvas" xmlns:mc="http://schemas.openxmlformats.org/markup-compatibility/2006" xmlns:o="urn:schemas-microsoft-com:office:office" xmlns:r="http://schemas.openxmlformats.org/officeDocument/2006/relationships" xmlns:m="http://schemas.openxmlformats.org/officeDocument/2006/math" xmlns:v="urn:schemas-microsoft-com:vml" xmlns:wp14="http://schemas.microsoft.com/office/word/2010/wordprocessingDrawing" xmlns:wp="http://schemas.openxmlformats.org/drawingml/2006/wordprocessingDrawing" xmlns:w10="urn:schemas-microsoft-com:office:word" xmlns:w="http://schemas.openxmlformats.org/wordprocessingml/2006/main" xmlns:w14="http://schemas.microsoft.com/office/word/2010/wordml" xmlns:wpg="http://schemas.microsoft.com/office/word/2010/wordprocessingGroup" xmlns:wpi="http://schemas.microsoft.com/office/word/2010/wordprocessingInk" xmlns:wne="http://schemas.microsoft.com/office/word/2006/wordml" xmlns:wps="http://schemas.microsoft.com/office/word/2010/wordprocessingShape" mc:Ignorable="w14 wp14">
   <w:p>
     <w:pPr>
       <w:pStyle w:val="Header"/>
@@ -773,7 +1069,7 @@
 </file>
 
 <file path=word/header3.xml><?xml version="1.0" encoding="utf-8"?>
-<w:hdr xmlns:ve="http://schemas.openxmlformats.org/markup-compatibility/2006" xmlns:o="urn:schemas-microsoft-com:office:office" xmlns:r="http://schemas.openxmlformats.org/officeDocument/2006/relationships" xmlns:m="http://schemas.openxmlformats.org/officeDocument/2006/math" xmlns:v="urn:schemas-microsoft-com:vml" xmlns:wp="http://schemas.openxmlformats.org/drawingml/2006/wordprocessingDrawing" xmlns:w10="urn:schemas-microsoft-com:office:word" xmlns:w="http://schemas.openxmlformats.org/wordprocessingml/2006/main" xmlns:wne="http://schemas.microsoft.com/office/word/2006/wordml">
+<w:hdr xmlns:wpc="http://schemas.microsoft.com/office/word/2010/wordprocessingCanvas" xmlns:mc="http://schemas.openxmlformats.org/markup-compatibility/2006" xmlns:o="urn:schemas-microsoft-com:office:office" xmlns:r="http://schemas.openxmlformats.org/officeDocument/2006/relationships" xmlns:m="http://schemas.openxmlformats.org/officeDocument/2006/math" xmlns:v="urn:schemas-microsoft-com:vml" xmlns:wp14="http://schemas.microsoft.com/office/word/2010/wordprocessingDrawing" xmlns:wp="http://schemas.openxmlformats.org/drawingml/2006/wordprocessingDrawing" xmlns:w10="urn:schemas-microsoft-com:office:word" xmlns:w="http://schemas.openxmlformats.org/wordprocessingml/2006/main" xmlns:w14="http://schemas.microsoft.com/office/word/2010/wordml" xmlns:wpg="http://schemas.microsoft.com/office/word/2010/wordprocessingGroup" xmlns:wpi="http://schemas.microsoft.com/office/word/2010/wordprocessingInk" xmlns:wne="http://schemas.microsoft.com/office/word/2006/wordml" xmlns:wps="http://schemas.microsoft.com/office/word/2010/wordprocessingShape" mc:Ignorable="w14 wp14">
   <w:p>
     <w:pPr>
       <w:pStyle w:val="Header"/>
@@ -783,7 +1079,7 @@
 </file>
 
 <file path=word/numbering.xml><?xml version="1.0" encoding="utf-8"?>
-<w:numbering xmlns:ve="http://schemas.openxmlformats.org/markup-compatibility/2006" xmlns:o="urn:schemas-microsoft-com:office:office" xmlns:r="http://schemas.openxmlformats.org/officeDocument/2006/relationships" xmlns:m="http://schemas.openxmlformats.org/officeDocument/2006/math" xmlns:v="urn:schemas-microsoft-com:vml" xmlns:wp="http://schemas.openxmlformats.org/drawingml/2006/wordprocessingDrawing" xmlns:w10="urn:schemas-microsoft-com:office:word" xmlns:w="http://schemas.openxmlformats.org/wordprocessingml/2006/main" xmlns:wne="http://schemas.microsoft.com/office/word/2006/wordml">
+<w:numbering xmlns:wpc="http://schemas.microsoft.com/office/word/2010/wordprocessingCanvas" xmlns:mc="http://schemas.openxmlformats.org/markup-compatibility/2006" xmlns:o="urn:schemas-microsoft-com:office:office" xmlns:r="http://schemas.openxmlformats.org/officeDocument/2006/relationships" xmlns:m="http://schemas.openxmlformats.org/officeDocument/2006/math" xmlns:v="urn:schemas-microsoft-com:vml" xmlns:wp14="http://schemas.microsoft.com/office/word/2010/wordprocessingDrawing" xmlns:wp="http://schemas.openxmlformats.org/drawingml/2006/wordprocessingDrawing" xmlns:w10="urn:schemas-microsoft-com:office:word" xmlns:w="http://schemas.openxmlformats.org/wordprocessingml/2006/main" xmlns:w14="http://schemas.microsoft.com/office/word/2010/wordml" xmlns:wpg="http://schemas.microsoft.com/office/word/2010/wordprocessingGroup" xmlns:wpi="http://schemas.microsoft.com/office/word/2010/wordprocessingInk" xmlns:wne="http://schemas.microsoft.com/office/word/2006/wordml" xmlns:wps="http://schemas.microsoft.com/office/word/2010/wordprocessingShape" mc:Ignorable="w14 wp14">
   <w:abstractNum w:abstractNumId="0">
     <w:nsid w:val="132513A3"/>
     <w:multiLevelType w:val="hybridMultilevel"/>
@@ -1088,7 +1384,7 @@
 </file>
 
 <file path=word/styles.xml><?xml version="1.0" encoding="utf-8"?>
-<w:styles xmlns:r="http://schemas.openxmlformats.org/officeDocument/2006/relationships" xmlns:w="http://schemas.openxmlformats.org/wordprocessingml/2006/main">
+<w:styles xmlns:mc="http://schemas.openxmlformats.org/markup-compatibility/2006" xmlns:r="http://schemas.openxmlformats.org/officeDocument/2006/relationships" xmlns:w="http://schemas.openxmlformats.org/wordprocessingml/2006/main" xmlns:w14="http://schemas.microsoft.com/office/word/2010/wordml" mc:Ignorable="w14">
   <w:docDefaults>
     <w:rPrDefault>
       <w:rPr>
@@ -1282,7 +1578,6 @@
     <w:uiPriority w:val="99"/>
     <w:semiHidden/>
     <w:unhideWhenUsed/>
-    <w:qFormat/>
     <w:tblPr>
       <w:tblInd w:w="0" w:type="dxa"/>
       <w:tblCellMar>
@@ -1372,6 +1667,196 @@
     <w:uiPriority w:val="99"/>
     <w:semiHidden/>
     <w:rsid w:val="00B20C56"/>
+  </w:style>
+</w:styles>
+</file>
+
+<file path=word/stylesWithEffects.xml><?xml version="1.0" encoding="utf-8"?>
+<w:styles xmlns:wpc="http://schemas.microsoft.com/office/word/2010/wordprocessingCanvas" xmlns:mc="http://schemas.openxmlformats.org/markup-compatibility/2006" xmlns:o="urn:schemas-microsoft-com:office:office" xmlns:r="http://schemas.openxmlformats.org/officeDocument/2006/relationships" xmlns:m="http://schemas.openxmlformats.org/officeDocument/2006/math" xmlns:v="urn:schemas-microsoft-com:vml" xmlns:wp14="http://schemas.microsoft.com/office/word/2010/wordprocessingDrawing" xmlns:wp="http://schemas.openxmlformats.org/drawingml/2006/wordprocessingDrawing" xmlns:w10="urn:schemas-microsoft-com:office:word" xmlns:w="http://schemas.openxmlformats.org/wordprocessingml/2006/main" xmlns:w14="http://schemas.microsoft.com/office/word/2010/wordml" xmlns:wpg="http://schemas.microsoft.com/office/word/2010/wordprocessingGroup" xmlns:wpi="http://schemas.microsoft.com/office/word/2010/wordprocessingInk" xmlns:wne="http://schemas.microsoft.com/office/word/2006/wordml" xmlns:wps="http://schemas.microsoft.com/office/word/2010/wordprocessingShape" mc:Ignorable="w14 wp14">
+  <w:docDefaults>
+    <w:rPrDefault>
+      <w:rPr>
+        <w:rFonts w:asciiTheme="minorHAnsi" w:eastAsiaTheme="minorEastAsia" w:hAnsiTheme="minorHAnsi" w:cstheme="minorBidi"/>
+        <w:sz w:val="22"/>
+        <w:szCs w:val="22"/>
+        <w:lang w:val="en-US" w:eastAsia="en-US" w:bidi="ar-SA"/>
+      </w:rPr>
+    </w:rPrDefault>
+    <w:pPrDefault>
+      <w:pPr>
+        <w:spacing w:after="200" w:line="276" w:lineRule="auto"/>
+      </w:pPr>
+    </w:pPrDefault>
+  </w:docDefaults>
+  <w:latentStyles w:defLockedState="0" w:defUIPriority="99" w:defSemiHidden="1" w:defUnhideWhenUsed="1" w:defQFormat="0" w:count="267">
+    <w:lsdException w:name="Normal" w:semiHidden="0" w:uiPriority="0" w:unhideWhenUsed="0" w:qFormat="1"/>
+    <w:lsdException w:name="heading 1" w:semiHidden="0" w:uiPriority="9" w:unhideWhenUsed="0" w:qFormat="1"/>
+    <w:lsdException w:name="heading 2" w:uiPriority="9" w:qFormat="1"/>
+    <w:lsdException w:name="heading 3" w:uiPriority="9" w:qFormat="1"/>
+    <w:lsdException w:name="heading 4" w:uiPriority="9" w:qFormat="1"/>
+    <w:lsdException w:name="heading 5" w:uiPriority="9" w:qFormat="1"/>
+    <w:lsdException w:name="heading 6" w:uiPriority="9" w:qFormat="1"/>
+    <w:lsdException w:name="heading 7" w:uiPriority="9" w:qFormat="1"/>
+    <w:lsdException w:name="heading 8" w:uiPriority="9" w:qFormat="1"/>
+    <w:lsdException w:name="heading 9" w:uiPriority="9" w:qFormat="1"/>
+    <w:lsdException w:name="toc 1" w:uiPriority="39"/>
+    <w:lsdException w:name="toc 2" w:uiPriority="39"/>
+    <w:lsdException w:name="toc 3" w:uiPriority="39"/>
+    <w:lsdException w:name="toc 4" w:uiPriority="39"/>
+    <w:lsdException w:name="toc 5" w:uiPriority="39"/>
+    <w:lsdException w:name="toc 6" w:uiPriority="39"/>
+    <w:lsdException w:name="toc 7" w:uiPriority="39"/>
+    <w:lsdException w:name="toc 8" w:uiPriority="39"/>
+    <w:lsdException w:name="toc 9" w:uiPriority="39"/>
+    <w:lsdException w:name="caption" w:uiPriority="35" w:qFormat="1"/>
+    <w:lsdException w:name="Title" w:semiHidden="0" w:uiPriority="10" w:unhideWhenUsed="0" w:qFormat="1"/>
+    <w:lsdException w:name="Default Paragraph Font" w:uiPriority="1"/>
+    <w:lsdException w:name="Subtitle" w:semiHidden="0" w:uiPriority="11" w:unhideWhenUsed="0" w:qFormat="1"/>
+    <w:lsdException w:name="Strong" w:semiHidden="0" w:uiPriority="22" w:unhideWhenUsed="0" w:qFormat="1"/>
+    <w:lsdException w:name="Emphasis" w:semiHidden="0" w:uiPriority="20" w:unhideWhenUsed="0" w:qFormat="1"/>
+    <w:lsdException w:name="Table Grid" w:semiHidden="0" w:uiPriority="59" w:unhideWhenUsed="0"/>
+    <w:lsdException w:name="Placeholder Text" w:unhideWhenUsed="0"/>
+    <w:lsdException w:name="No Spacing" w:semiHidden="0" w:uiPriority="1" w:unhideWhenUsed="0" w:qFormat="1"/>
+    <w:lsdException w:name="Light Shading" w:semiHidden="0" w:uiPriority="60" w:unhideWhenUsed="0"/>
+    <w:lsdException w:name="Light List" w:semiHidden="0" w:uiPriority="61" w:unhideWhenUsed="0"/>
+    <w:lsdException w:name="Light Grid" w:semiHidden="0" w:uiPriority="62" w:unhideWhenUsed="0"/>
+    <w:lsdException w:name="Medium Shading 1" w:semiHidden="0" w:uiPriority="63" w:unhideWhenUsed="0"/>
+    <w:lsdException w:name="Medium Shading 2" w:semiHidden="0" w:uiPriority="64" w:unhideWhenUsed="0"/>
+    <w:lsdException w:name="Medium List 1" w:semiHidden="0" w:uiPriority="65" w:unhideWhenUsed="0"/>
+    <w:lsdException w:name="Medium List 2" w:semiHidden="0" w:uiPriority="66" w:unhideWhenUsed="0"/>
+    <w:lsdException w:name="Medium Grid 1" w:semiHidden="0" w:uiPriority="67" w:unhideWhenUsed="0"/>
+    <w:lsdException w:name="Medium Grid 2" w:semiHidden="0" w:uiPriority="68" w:unhideWhenUsed="0"/>
+    <w:lsdException w:name="Medium Grid 3" w:semiHidden="0" w:uiPriority="69" w:unhideWhenUsed="0"/>
+    <w:lsdException w:name="Dark List" w:semiHidden="0" w:uiPriority="70" w:unhideWhenUsed="0"/>
+    <w:lsdException w:name="Colorful Shading" w:semiHidden="0" w:uiPriority="71" w:unhideWhenUsed="0"/>
+    <w:lsdException w:name="Colorful List" w:semiHidden="0" w:uiPriority="72" w:unhideWhenUsed="0"/>
+    <w:lsdException w:name="Colorful Grid" w:semiHidden="0" w:uiPriority="73" w:unhideWhenUsed="0"/>
+    <w:lsdException w:name="Light Shading Accent 1" w:semiHidden="0" w:uiPriority="60" w:unhideWhenUsed="0"/>
+    <w:lsdException w:name="Light List Accent 1" w:semiHidden="0" w:uiPriority="61" w:unhideWhenUsed="0"/>
+    <w:lsdException w:name="Light Grid Accent 1" w:semiHidden="0" w:uiPriority="62" w:unhideWhenUsed="0"/>
+    <w:lsdException w:name="Medium Shading 1 Accent 1" w:semiHidden="0" w:uiPriority="63" w:unhideWhenUsed="0"/>
+    <w:lsdException w:name="Medium Shading 2 Accent 1" w:semiHidden="0" w:uiPriority="64" w:unhideWhenUsed="0"/>
+    <w:lsdException w:name="Medium List 1 Accent 1" w:semiHidden="0" w:uiPriority="65" w:unhideWhenUsed="0"/>
+    <w:lsdException w:name="Revision" w:unhideWhenUsed="0"/>
+    <w:lsdException w:name="List Paragraph" w:semiHidden="0" w:uiPriority="34" w:unhideWhenUsed="0" w:qFormat="1"/>
+    <w:lsdException w:name="Quote" w:semiHidden="0" w:uiPriority="29" w:unhideWhenUsed="0" w:qFormat="1"/>
+    <w:lsdException w:name="Intense Quote" w:semiHidden="0" w:uiPriority="30" w:unhideWhenUsed="0" w:qFormat="1"/>
+    <w:lsdException w:name="Medium List 2 Accent 1" w:semiHidden="0" w:uiPriority="66" w:unhideWhenUsed="0"/>
+    <w:lsdException w:name="Medium Grid 1 Accent 1" w:semiHidden="0" w:uiPriority="67" w:unhideWhenUsed="0"/>
+    <w:lsdException w:name="Medium Grid 2 Accent 1" w:semiHidden="0" w:uiPriority="68" w:unhideWhenUsed="0"/>
+    <w:lsdException w:name="Medium Grid 3 Accent 1" w:semiHidden="0" w:uiPriority="69" w:unhideWhenUsed="0"/>
+    <w:lsdException w:name="Dark List Accent 1" w:semiHidden="0" w:uiPriority="70" w:unhideWhenUsed="0"/>
+    <w:lsdException w:name="Colorful Shading Accent 1" w:semiHidden="0" w:uiPriority="71" w:unhideWhenUsed="0"/>
+    <w:lsdException w:name="Colorful List Accent 1" w:semiHidden="0" w:uiPriority="72" w:unhideWhenUsed="0"/>
+    <w:lsdException w:name="Colorful Grid Accent 1" w:semiHidden="0" w:uiPriority="73" w:unhideWhenUsed="0"/>
+    <w:lsdException w:name="Light Shading Accent 2" w:semiHidden="0" w:uiPriority="60" w:unhideWhenUsed="0"/>
+    <w:lsdException w:name="Light List Accent 2" w:semiHidden="0" w:uiPriority="61" w:unhideWhenUsed="0"/>
+    <w:lsdException w:name="Light Grid Accent 2" w:semiHidden="0" w:uiPriority="62" w:unhideWhenUsed="0"/>
+    <w:lsdException w:name="Medium Shading 1 Accent 2" w:semiHidden="0" w:uiPriority="63" w:unhideWhenUsed="0"/>
+    <w:lsdException w:name="Medium Shading 2 Accent 2" w:semiHidden="0" w:uiPriority="64" w:unhideWhenUsed="0"/>
+    <w:lsdException w:name="Medium List 1 Accent 2" w:semiHidden="0" w:uiPriority="65" w:unhideWhenUsed="0"/>
+    <w:lsdException w:name="Medium List 2 Accent 2" w:semiHidden="0" w:uiPriority="66" w:unhideWhenUsed="0"/>
+    <w:lsdException w:name="Medium Grid 1 Accent 2" w:semiHidden="0" w:uiPriority="67" w:unhideWhenUsed="0"/>
+    <w:lsdException w:name="Medium Grid 2 Accent 2" w:semiHidden="0" w:uiPriority="68" w:unhideWhenUsed="0"/>
+    <w:lsdException w:name="Medium Grid 3 Accent 2" w:semiHidden="0" w:uiPriority="69" w:unhideWhenUsed="0"/>
+    <w:lsdException w:name="Dark List Accent 2" w:semiHidden="0" w:uiPriority="70" w:unhideWhenUsed="0"/>
+    <w:lsdException w:name="Colorful Shading Accent 2" w:semiHidden="0" w:uiPriority="71" w:unhideWhenUsed="0"/>
+    <w:lsdException w:name="Colorful List Accent 2" w:semiHidden="0" w:uiPriority="72" w:unhideWhenUsed="0"/>
+    <w:lsdException w:name="Colorful Grid Accent 2" w:semiHidden="0" w:uiPriority="73" w:unhideWhenUsed="0"/>
+    <w:lsdException w:name="Light Shading Accent 3" w:semiHidden="0" w:uiPriority="60" w:unhideWhenUsed="0"/>
+    <w:lsdException w:name="Light List Accent 3" w:semiHidden="0" w:uiPriority="61" w:unhideWhenUsed="0"/>
+    <w:lsdException w:name="Light Grid Accent 3" w:semiHidden="0" w:uiPriority="62" w:unhideWhenUsed="0"/>
+    <w:lsdException w:name="Medium Shading 1 Accent 3" w:semiHidden="0" w:uiPriority="63" w:unhideWhenUsed="0"/>
+    <w:lsdException w:name="Medium Shading 2 Accent 3" w:semiHidden="0" w:uiPriority="64" w:unhideWhenUsed="0"/>
+    <w:lsdException w:name="Medium List 1 Accent 3" w:semiHidden="0" w:uiPriority="65" w:unhideWhenUsed="0"/>
+    <w:lsdException w:name="Medium List 2 Accent 3" w:semiHidden="0" w:uiPriority="66" w:unhideWhenUsed="0"/>
+    <w:lsdException w:name="Medium Grid 1 Accent 3" w:semiHidden="0" w:uiPriority="67" w:unhideWhenUsed="0"/>
+    <w:lsdException w:name="Medium Grid 2 Accent 3" w:semiHidden="0" w:uiPriority="68" w:unhideWhenUsed="0"/>
+    <w:lsdException w:name="Medium Grid 3 Accent 3" w:semiHidden="0" w:uiPriority="69" w:unhideWhenUsed="0"/>
+    <w:lsdException w:name="Dark List Accent 3" w:semiHidden="0" w:uiPriority="70" w:unhideWhenUsed="0"/>
+    <w:lsdException w:name="Colorful Shading Accent 3" w:semiHidden="0" w:uiPriority="71" w:unhideWhenUsed="0"/>
+    <w:lsdException w:name="Colorful List Accent 3" w:semiHidden="0" w:uiPriority="72" w:unhideWhenUsed="0"/>
+    <w:lsdException w:name="Colorful Grid Accent 3" w:semiHidden="0" w:uiPriority="73" w:unhideWhenUsed="0"/>
+    <w:lsdException w:name="Light Shading Accent 4" w:semiHidden="0" w:uiPriority="60" w:unhideWhenUsed="0"/>
+    <w:lsdException w:name="Light List Accent 4" w:semiHidden="0" w:uiPriority="61" w:unhideWhenUsed="0"/>
+    <w:lsdException w:name="Light Grid Accent 4" w:semiHidden="0" w:uiPriority="62" w:unhideWhenUsed="0"/>
+    <w:lsdException w:name="Medium Shading 1 Accent 4" w:semiHidden="0" w:uiPriority="63" w:unhideWhenUsed="0"/>
+    <w:lsdException w:name="Medium Shading 2 Accent 4" w:semiHidden="0" w:uiPriority="64" w:unhideWhenUsed="0"/>
+    <w:lsdException w:name="Medium List 1 Accent 4" w:semiHidden="0" w:uiPriority="65" w:unhideWhenUsed="0"/>
+    <w:lsdException w:name="Medium List 2 Accent 4" w:semiHidden="0" w:uiPriority="66" w:unhideWhenUsed="0"/>
+    <w:lsdException w:name="Medium Grid 1 Accent 4" w:semiHidden="0" w:uiPriority="67" w:unhideWhenUsed="0"/>
+    <w:lsdException w:name="Medium Grid 2 Accent 4" w:semiHidden="0" w:uiPriority="68" w:unhideWhenUsed="0"/>
+    <w:lsdException w:name="Medium Grid 3 Accent 4" w:semiHidden="0" w:uiPriority="69" w:unhideWhenUsed="0"/>
+    <w:lsdException w:name="Dark List Accent 4" w:semiHidden="0" w:uiPriority="70" w:unhideWhenUsed="0"/>
+    <w:lsdException w:name="Colorful Shading Accent 4" w:semiHidden="0" w:uiPriority="71" w:unhideWhenUsed="0"/>
+    <w:lsdException w:name="Colorful List Accent 4" w:semiHidden="0" w:uiPriority="72" w:unhideWhenUsed="0"/>
+    <w:lsdException w:name="Colorful Grid Accent 4" w:semiHidden="0" w:uiPriority="73" w:unhideWhenUsed="0"/>
+    <w:lsdException w:name="Light Shading Accent 5" w:semiHidden="0" w:uiPriority="60" w:unhideWhenUsed="0"/>
+    <w:lsdException w:name="Light List Accent 5" w:semiHidden="0" w:uiPriority="61" w:unhideWhenUsed="0"/>
+    <w:lsdException w:name="Light Grid Accent 5" w:semiHidden="0" w:uiPriority="62" w:unhideWhenUsed="0"/>
+    <w:lsdException w:name="Medium Shading 1 Accent 5" w:semiHidden="0" w:uiPriority="63" w:unhideWhenUsed="0"/>
+    <w:lsdException w:name="Medium Shading 2 Accent 5" w:semiHidden="0" w:uiPriority="64" w:unhideWhenUsed="0"/>
+    <w:lsdException w:name="Medium List 1 Accent 5" w:semiHidden="0" w:uiPriority="65" w:unhideWhenUsed="0"/>
+    <w:lsdException w:name="Medium List 2 Accent 5" w:semiHidden="0" w:uiPriority="66" w:unhideWhenUsed="0"/>
+    <w:lsdException w:name="Medium Grid 1 Accent 5" w:semiHidden="0" w:uiPriority="67" w:unhideWhenUsed="0"/>
+    <w:lsdException w:name="Medium Grid 2 Accent 5" w:semiHidden="0" w:uiPriority="68" w:unhideWhenUsed="0"/>
+    <w:lsdException w:name="Medium Grid 3 Accent 5" w:semiHidden="0" w:uiPriority="69" w:unhideWhenUsed="0"/>
+    <w:lsdException w:name="Dark List Accent 5" w:semiHidden="0" w:uiPriority="70" w:unhideWhenUsed="0"/>
+    <w:lsdException w:name="Colorful Shading Accent 5" w:semiHidden="0" w:uiPriority="71" w:unhideWhenUsed="0"/>
+    <w:lsdException w:name="Colorful List Accent 5" w:semiHidden="0" w:uiPriority="72" w:unhideWhenUsed="0"/>
+    <w:lsdException w:name="Colorful Grid Accent 5" w:semiHidden="0" w:uiPriority="73" w:unhideWhenUsed="0"/>
+    <w:lsdException w:name="Light Shading Accent 6" w:semiHidden="0" w:uiPriority="60" w:unhideWhenUsed="0"/>
+    <w:lsdException w:name="Light List Accent 6" w:semiHidden="0" w:uiPriority="61" w:unhideWhenUsed="0"/>
+    <w:lsdException w:name="Light Grid Accent 6" w:semiHidden="0" w:uiPriority="62" w:unhideWhenUsed="0"/>
+    <w:lsdException w:name="Medium Shading 1 Accent 6" w:semiHidden="0" w:uiPriority="63" w:unhideWhenUsed="0"/>
+    <w:lsdException w:name="Medium Shading 2 Accent 6" w:semiHidden="0" w:uiPriority="64" w:unhideWhenUsed="0"/>
+    <w:lsdException w:name="Medium List 1 Accent 6" w:semiHidden="0" w:uiPriority="65" w:unhideWhenUsed="0"/>
+    <w:lsdException w:name="Medium List 2 Accent 6" w:semiHidden="0" w:uiPriority="66" w:unhideWhenUsed="0"/>
+    <w:lsdException w:name="Medium Grid 1 Accent 6" w:semiHidden="0" w:uiPriority="67" w:unhideWhenUsed="0"/>
+    <w:lsdException w:name="Medium Grid 2 Accent 6" w:semiHidden="0" w:uiPriority="68" w:unhideWhenUsed="0"/>
+    <w:lsdException w:name="Medium Grid 3 Accent 6" w:semiHidden="0" w:uiPriority="69" w:unhideWhenUsed="0"/>
+    <w:lsdException w:name="Dark List Accent 6" w:semiHidden="0" w:uiPriority="70" w:unhideWhenUsed="0"/>
+    <w:lsdException w:name="Colorful Shading Accent 6" w:semiHidden="0" w:uiPriority="71" w:unhideWhenUsed="0"/>
+    <w:lsdException w:name="Colorful List Accent 6" w:semiHidden="0" w:uiPriority="72" w:unhideWhenUsed="0"/>
+    <w:lsdException w:name="Colorful Grid Accent 6" w:semiHidden="0" w:uiPriority="73" w:unhideWhenUsed="0"/>
+    <w:lsdException w:name="Subtle Emphasis" w:semiHidden="0" w:uiPriority="19" w:unhideWhenUsed="0" w:qFormat="1"/>
+    <w:lsdException w:name="Intense Emphasis" w:semiHidden="0" w:uiPriority="21" w:unhideWhenUsed="0" w:qFormat="1"/>
+    <w:lsdException w:name="Subtle Reference" w:semiHidden="0" w:uiPriority="31" w:unhideWhenUsed="0" w:qFormat="1"/>
+    <w:lsdException w:name="Intense Reference" w:semiHidden="0" w:uiPriority="32" w:unhideWhenUsed="0" w:qFormat="1"/>
+    <w:lsdException w:name="Book Title" w:semiHidden="0" w:uiPriority="33" w:unhideWhenUsed="0" w:qFormat="1"/>
+    <w:lsdException w:name="Bibliography" w:uiPriority="37"/>
+    <w:lsdException w:name="TOC Heading" w:uiPriority="39" w:qFormat="1"/>
+  </w:latentStyles>
+  <w:style w:type="paragraph" w:default="1" w:styleId="Normal">
+    <w:name w:val="Normal"/>
+    <w:qFormat/>
+  </w:style>
+  <w:style w:type="character" w:default="1" w:styleId="DefaultParagraphFont">
+    <w:name w:val="Default Paragraph Font"/>
+    <w:uiPriority w:val="1"/>
+    <w:semiHidden/>
+    <w:unhideWhenUsed/>
+  </w:style>
+  <w:style w:type="table" w:default="1" w:styleId="TableNormal">
+    <w:name w:val="Normal Table"/>
+    <w:uiPriority w:val="99"/>
+    <w:semiHidden/>
+    <w:unhideWhenUsed/>
+    <w:tblPr>
+      <w:tblInd w:w="0" w:type="dxa"/>
+      <w:tblCellMar>
+        <w:top w:w="0" w:type="dxa"/>
+        <w:left w:w="108" w:type="dxa"/>
+        <w:bottom w:w="0" w:type="dxa"/>
+        <w:right w:w="108" w:type="dxa"/>
+      </w:tblCellMar>
+    </w:tblPr>
+  </w:style>
+  <w:style w:type="numbering" w:default="1" w:styleId="NoList">
+    <w:name w:val="No List"/>
+    <w:uiPriority w:val="99"/>
+    <w:semiHidden/>
+    <w:unhideWhenUsed/>
   </w:style>
 </w:styles>
 </file>

</xml_diff>